<commit_message>
Oppdatert document og endringer
</commit_message>
<xml_diff>
--- a/documents/Huskeliste for prosjekt webtek.docx
+++ b/documents/Huskeliste for prosjekt webtek.docx
@@ -1,6 +1,6 @@
 
 <file path=word/document.xml><?xml version="1.0" encoding="utf-8"?>
-<w:document xmlns:wpc="http://schemas.microsoft.com/office/word/2010/wordprocessingCanvas" xmlns:cx="http://schemas.microsoft.com/office/drawing/2014/chartex" xmlns:cx1="http://schemas.microsoft.com/office/drawing/2015/9/8/chartex" xmlns:cx2="http://schemas.microsoft.com/office/drawing/2015/10/21/chartex" xmlns:cx3="http://schemas.microsoft.com/office/drawing/2016/5/9/chartex" xmlns:cx4="http://schemas.microsoft.com/office/drawing/2016/5/10/chartex" xmlns:cx5="http://schemas.microsoft.com/office/drawing/2016/5/11/chartex" xmlns:cx6="http://schemas.microsoft.com/office/drawing/2016/5/12/chartex" xmlns:cx7="http://schemas.microsoft.com/office/drawing/2016/5/13/chartex" xmlns:cx8="http://schemas.microsoft.com/office/drawing/2016/5/14/chartex" xmlns:mc="http://schemas.openxmlformats.org/markup-compatibility/2006" xmlns:aink="http://schemas.microsoft.com/office/drawing/2016/ink" xmlns:am3d="http://schemas.microsoft.com/office/drawing/2017/model3d" xmlns:o="urn:schemas-microsoft-com:office:office" xmlns:r="http://schemas.openxmlformats.org/officeDocument/2006/relationships" xmlns:m="http://schemas.openxmlformats.org/officeDocument/2006/math" xmlns:v="urn:schemas-microsoft-com:vml" xmlns:wp14="http://schemas.microsoft.com/office/word/2010/wordprocessingDrawing" xmlns:wp="http://schemas.openxmlformats.org/drawingml/2006/wordprocessingDrawing" xmlns:w10="urn:schemas-microsoft-com:office:word" xmlns:w="http://schemas.openxmlformats.org/wordprocessingml/2006/main" xmlns:w14="http://schemas.microsoft.com/office/word/2010/wordml" xmlns:w15="http://schemas.microsoft.com/office/word/2012/wordml" xmlns:w16cid="http://schemas.microsoft.com/office/word/2016/wordml/cid" xmlns:w16se="http://schemas.microsoft.com/office/word/2015/wordml/symex" xmlns:wpg="http://schemas.microsoft.com/office/word/2010/wordprocessingGroup" xmlns:wpi="http://schemas.microsoft.com/office/word/2010/wordprocessingInk" xmlns:wne="http://schemas.microsoft.com/office/word/2006/wordml" xmlns:wps="http://schemas.microsoft.com/office/word/2010/wordprocessingShape" mc:Ignorable="w14 w15 w16se w16cid wp14">
+<w:document xmlns:wpc="http://schemas.microsoft.com/office/word/2010/wordprocessingCanvas" xmlns:mo="http://schemas.microsoft.com/office/mac/office/2008/main" xmlns:mc="http://schemas.openxmlformats.org/markup-compatibility/2006" xmlns:mv="urn:schemas-microsoft-com:mac:vml" xmlns:o="urn:schemas-microsoft-com:office:office" xmlns:r="http://schemas.openxmlformats.org/officeDocument/2006/relationships" xmlns:m="http://schemas.openxmlformats.org/officeDocument/2006/math" xmlns:v="urn:schemas-microsoft-com:vml" xmlns:wp14="http://schemas.microsoft.com/office/word/2010/wordprocessingDrawing" xmlns:wp="http://schemas.openxmlformats.org/drawingml/2006/wordprocessingDrawing" xmlns:w10="urn:schemas-microsoft-com:office:word" xmlns:w="http://schemas.openxmlformats.org/wordprocessingml/2006/main" xmlns:w14="http://schemas.microsoft.com/office/word/2010/wordml" xmlns:w15="http://schemas.microsoft.com/office/word/2012/wordml" xmlns:wpg="http://schemas.microsoft.com/office/word/2010/wordprocessingGroup" xmlns:wpi="http://schemas.microsoft.com/office/word/2010/wordprocessingInk" xmlns:wne="http://schemas.microsoft.com/office/word/2006/wordml" xmlns:wps="http://schemas.microsoft.com/office/word/2010/wordprocessingShape" mc:Ignorable="w14 w15 wp14">
   <w:body>
     <w:p>
       <w:pPr>
@@ -17,20 +17,8 @@
           <w:szCs w:val="22"/>
           <w:lang w:eastAsia="nb-NO"/>
         </w:rPr>
-        <w:t xml:space="preserve">Huskeliste for prosjekt </w:t>
-      </w:r>
-      <w:proofErr w:type="spellStart"/>
-      <w:r>
-        <w:rPr>
-          <w:rFonts w:ascii="Arial" w:hAnsi="Arial" w:cs="Arial"/>
-          <w:color w:val="000000"/>
-          <w:sz w:val="22"/>
-          <w:szCs w:val="22"/>
-          <w:lang w:eastAsia="nb-NO"/>
-        </w:rPr>
-        <w:t>webtek</w:t>
-      </w:r>
-      <w:proofErr w:type="spellEnd"/>
+        <w:t>Huskeliste for prosjekt webtek</w:t>
+      </w:r>
       <w:r>
         <w:rPr>
           <w:rFonts w:ascii="Arial" w:hAnsi="Arial" w:cs="Arial"/>
@@ -107,15 +95,7 @@
         </w:numPr>
       </w:pPr>
       <w:r>
-        <w:t xml:space="preserve">Gå gjennom </w:t>
-      </w:r>
-      <w:proofErr w:type="spellStart"/>
-      <w:r>
-        <w:t>css</w:t>
-      </w:r>
-      <w:proofErr w:type="spellEnd"/>
-      <w:r>
-        <w:t xml:space="preserve"> og fikse gjenbruk</w:t>
+        <w:t>Gå gjennom css og fikse gjenbruk</w:t>
       </w:r>
     </w:p>
     <w:p>
@@ -138,13 +118,8 @@
           <w:numId w:val="2"/>
         </w:numPr>
       </w:pPr>
-      <w:proofErr w:type="spellStart"/>
-      <w:r>
-        <w:t>Sarunas</w:t>
-      </w:r>
-      <w:proofErr w:type="spellEnd"/>
-      <w:r>
-        <w:t xml:space="preserve"> må ha samme font</w:t>
+      <w:r>
+        <w:t>Sarunas må ha samme font</w:t>
       </w:r>
     </w:p>
     <w:p>
@@ -168,128 +143,990 @@
         </w:numPr>
       </w:pPr>
       <w:r>
-        <w:t xml:space="preserve">For små trykkefelt nav </w:t>
-      </w:r>
-      <w:proofErr w:type="spellStart"/>
-      <w:r>
-        <w:t>index</w:t>
+        <w:t>For små trykkefelt nav index</w:t>
+      </w:r>
+    </w:p>
+    <w:p>
+      <w:pPr>
+        <w:pStyle w:val="Listeavsnitt"/>
+        <w:numPr>
+          <w:ilvl w:val="0"/>
+          <w:numId w:val="2"/>
+        </w:numPr>
+      </w:pPr>
+      <w:r>
+        <w:t>For store bilder slideshow</w:t>
+      </w:r>
+    </w:p>
+    <w:p>
+      <w:pPr>
+        <w:pStyle w:val="Listeavsnitt"/>
+        <w:numPr>
+          <w:ilvl w:val="0"/>
+          <w:numId w:val="2"/>
+        </w:numPr>
+      </w:pPr>
+      <w:r>
+        <w:t>Tekst oppå bilde om oss</w:t>
+      </w:r>
+    </w:p>
+    <w:p>
+      <w:pPr>
+        <w:pStyle w:val="Listeavsnitt"/>
+        <w:numPr>
+          <w:ilvl w:val="0"/>
+          <w:numId w:val="2"/>
+        </w:numPr>
+      </w:pPr>
+      <w:r>
+        <w:t>pris, tekst, allergener??</w:t>
+      </w:r>
+      <w:r>
+        <w:t xml:space="preserve"> rMeny.html</w:t>
+      </w:r>
+    </w:p>
+    <w:p>
+      <w:pPr>
+        <w:pStyle w:val="Listeavsnitt"/>
+        <w:numPr>
+          <w:ilvl w:val="0"/>
+          <w:numId w:val="2"/>
+        </w:numPr>
+      </w:pPr>
+      <w:r>
+        <w:t>brun kolon, cMeny.html, mangler to kolon</w:t>
+      </w:r>
+    </w:p>
+    <w:p>
+      <w:pPr>
+        <w:pStyle w:val="Listeavsnitt"/>
+        <w:numPr>
+          <w:ilvl w:val="0"/>
+          <w:numId w:val="2"/>
+        </w:numPr>
+      </w:pPr>
+      <w:r>
+        <w:t>Antall personer på catering.html</w:t>
+      </w:r>
+    </w:p>
+    <w:p>
+      <w:pPr>
+        <w:pStyle w:val="Listeavsnitt"/>
+        <w:numPr>
+          <w:ilvl w:val="0"/>
+          <w:numId w:val="2"/>
+        </w:numPr>
+      </w:pPr>
+      <w:r>
+        <w:t>bytte plass på ’kjøkkensjef’</w:t>
+      </w:r>
+      <w:r>
+        <w:t>-</w:t>
+      </w:r>
+      <w:r>
+        <w:t xml:space="preserve"> og matbilde</w:t>
+      </w:r>
+      <w:r>
+        <w:t>t</w:t>
+      </w:r>
+    </w:p>
+    <w:p>
+      <w:pPr>
+        <w:pStyle w:val="Listeavsnitt"/>
+        <w:numPr>
+          <w:ilvl w:val="0"/>
+          <w:numId w:val="2"/>
+        </w:numPr>
+      </w:pPr>
+      <w:r>
+        <w:t>SLETT filer som ikke brukes/ trengs</w:t>
+      </w:r>
+    </w:p>
+    <w:p>
+      <w:r>
+        <w:t>mobil Feilrettinger:</w:t>
+      </w:r>
+    </w:p>
+    <w:p>
+      <w:pPr>
+        <w:pStyle w:val="Listeavsnitt"/>
+        <w:numPr>
+          <w:ilvl w:val="1"/>
+          <w:numId w:val="2"/>
+        </w:numPr>
+      </w:pPr>
+      <w:r>
+        <w:t>rMeny.html</w:t>
+      </w:r>
+    </w:p>
+    <w:p>
+      <w:pPr>
+        <w:pStyle w:val="Listeavsnitt"/>
+        <w:numPr>
+          <w:ilvl w:val="2"/>
+          <w:numId w:val="2"/>
+        </w:numPr>
+      </w:pPr>
+      <w:r>
+        <w:t>Ok</w:t>
+      </w:r>
+    </w:p>
+    <w:p>
+      <w:pPr>
+        <w:pStyle w:val="Listeavsnitt"/>
+        <w:numPr>
+          <w:ilvl w:val="1"/>
+          <w:numId w:val="2"/>
+        </w:numPr>
+      </w:pPr>
+      <w:r>
+        <w:t>cMeny.html</w:t>
+      </w:r>
+    </w:p>
+    <w:p>
+      <w:pPr>
+        <w:pStyle w:val="Listeavsnitt"/>
+        <w:numPr>
+          <w:ilvl w:val="2"/>
+          <w:numId w:val="2"/>
+        </w:numPr>
+      </w:pPr>
+      <w:r>
+        <w:t>Starter på pakke 4…</w:t>
+      </w:r>
+    </w:p>
+    <w:p>
+      <w:pPr>
+        <w:pStyle w:val="Listeavsnitt"/>
+        <w:numPr>
+          <w:ilvl w:val="2"/>
+          <w:numId w:val="2"/>
+        </w:numPr>
+      </w:pPr>
+      <w:r>
+        <w:t>Bør starte på pakke 1</w:t>
+      </w:r>
+    </w:p>
+    <w:p>
+      <w:pPr>
+        <w:pStyle w:val="Listeavsnitt"/>
+        <w:numPr>
+          <w:ilvl w:val="3"/>
+          <w:numId w:val="2"/>
+        </w:numPr>
+      </w:pPr>
+      <w:r>
+        <w:t>Bytte plass på det i html-fila?</w:t>
+      </w:r>
+    </w:p>
+    <w:p>
+      <w:pPr>
+        <w:pStyle w:val="Listeavsnitt"/>
+        <w:numPr>
+          <w:ilvl w:val="1"/>
+          <w:numId w:val="2"/>
+        </w:numPr>
+      </w:pPr>
+      <w:r>
+        <w:t>bestillBord.html</w:t>
+      </w:r>
+    </w:p>
+    <w:p>
+      <w:pPr>
+        <w:pStyle w:val="Listeavsnitt"/>
+        <w:numPr>
+          <w:ilvl w:val="2"/>
+          <w:numId w:val="2"/>
+        </w:numPr>
+      </w:pPr>
+      <w:r>
+        <w:t>ok</w:t>
+      </w:r>
+    </w:p>
+    <w:p>
+      <w:pPr>
+        <w:pStyle w:val="Listeavsnitt"/>
+        <w:numPr>
+          <w:ilvl w:val="2"/>
+          <w:numId w:val="2"/>
+        </w:numPr>
+      </w:pPr>
+      <w:r>
+        <w:t>evt sjekk dato- og tid-valg</w:t>
+      </w:r>
+    </w:p>
+    <w:p>
+      <w:pPr>
+        <w:pStyle w:val="Listeavsnitt"/>
+        <w:numPr>
+          <w:ilvl w:val="1"/>
+          <w:numId w:val="2"/>
+        </w:numPr>
+      </w:pPr>
+      <w:r>
+        <w:t>catering.html</w:t>
+      </w:r>
+    </w:p>
+    <w:p>
+      <w:pPr>
+        <w:pStyle w:val="Listeavsnitt"/>
+        <w:numPr>
+          <w:ilvl w:val="2"/>
+          <w:numId w:val="2"/>
+        </w:numPr>
+      </w:pPr>
+      <w:r>
+        <w:t>side to bør starte på topp</w:t>
+      </w:r>
+    </w:p>
+    <w:p>
+      <w:pPr>
+        <w:pStyle w:val="Listeavsnitt"/>
+        <w:numPr>
+          <w:ilvl w:val="3"/>
+          <w:numId w:val="2"/>
+        </w:numPr>
+      </w:pPr>
+      <w:r>
+        <w:t>scrollTo(0,0) i js</w:t>
+      </w:r>
+    </w:p>
+    <w:p>
+      <w:pPr>
+        <w:pStyle w:val="Listeavsnitt"/>
+        <w:numPr>
+          <w:ilvl w:val="1"/>
+          <w:numId w:val="2"/>
+        </w:numPr>
+      </w:pPr>
+      <w:r>
+        <w:t>omOss.html</w:t>
+      </w:r>
+    </w:p>
+    <w:p>
+      <w:pPr>
+        <w:pStyle w:val="Listeavsnitt"/>
+        <w:numPr>
+          <w:ilvl w:val="2"/>
+          <w:numId w:val="2"/>
+        </w:numPr>
+      </w:pPr>
+      <w:r>
+        <w:t>ok</w:t>
+      </w:r>
+    </w:p>
+    <w:p>
+      <w:pPr>
+        <w:pStyle w:val="Listeavsnitt"/>
+        <w:numPr>
+          <w:ilvl w:val="1"/>
+          <w:numId w:val="2"/>
+        </w:numPr>
+      </w:pPr>
+      <w:r>
+        <w:t>kontaktOss.html</w:t>
+      </w:r>
+    </w:p>
+    <w:p>
+      <w:pPr>
+        <w:pStyle w:val="Listeavsnitt"/>
+        <w:numPr>
+          <w:ilvl w:val="2"/>
+          <w:numId w:val="2"/>
+        </w:numPr>
+      </w:pPr>
+      <w:r>
+        <w:t>ok</w:t>
+      </w:r>
+    </w:p>
+    <w:p>
+      <w:pPr>
+        <w:pStyle w:val="Listeavsnitt"/>
+        <w:numPr>
+          <w:ilvl w:val="1"/>
+          <w:numId w:val="2"/>
+        </w:numPr>
+      </w:pPr>
+      <w:r>
+        <w:t>jobb.html</w:t>
+      </w:r>
+    </w:p>
+    <w:p>
+      <w:pPr>
+        <w:pStyle w:val="Listeavsnitt"/>
+        <w:numPr>
+          <w:ilvl w:val="2"/>
+          <w:numId w:val="2"/>
+        </w:numPr>
+      </w:pPr>
+      <w:r>
+        <w:t>starte på topp på side to</w:t>
+      </w:r>
+    </w:p>
+    <w:p>
+      <w:pPr>
+        <w:pStyle w:val="Listeavsnitt"/>
+        <w:numPr>
+          <w:ilvl w:val="1"/>
+          <w:numId w:val="2"/>
+        </w:numPr>
+      </w:pPr>
+      <w:r>
+        <w:t>index.html</w:t>
+      </w:r>
+    </w:p>
+    <w:p>
+      <w:pPr>
+        <w:pStyle w:val="Listeavsnitt"/>
+        <w:numPr>
+          <w:ilvl w:val="2"/>
+          <w:numId w:val="2"/>
+        </w:numPr>
+      </w:pPr>
+      <w:r>
+        <w:t>sitat må tilpasses sidestørrelse</w:t>
+      </w:r>
+    </w:p>
+    <w:p>
+      <w:pPr>
+        <w:pStyle w:val="Listeavsnitt"/>
+        <w:numPr>
+          <w:ilvl w:val="2"/>
+          <w:numId w:val="2"/>
+        </w:numPr>
+      </w:pPr>
+      <w:r>
+        <w:t>icon må endres til venstre topp</w:t>
+      </w:r>
+    </w:p>
+    <w:p>
+      <w:pPr>
+        <w:pStyle w:val="Listeavsnitt"/>
+      </w:pPr>
+    </w:p>
+    <w:p/>
+    <w:p>
+      <w:r>
+        <w:t>P3 changes:</w:t>
+      </w:r>
+    </w:p>
+    <w:p>
+      <w:pPr>
+        <w:pStyle w:val="Listeavsnitt"/>
+        <w:numPr>
+          <w:ilvl w:val="0"/>
+          <w:numId w:val="5"/>
+        </w:numPr>
+      </w:pPr>
+      <w:r>
+        <w:t>Add.js</w:t>
+      </w:r>
+    </w:p>
+    <w:p>
+      <w:pPr>
+        <w:pStyle w:val="Listeavsnitt"/>
+        <w:numPr>
+          <w:ilvl w:val="0"/>
+          <w:numId w:val="5"/>
+        </w:numPr>
+      </w:pPr>
+      <w:r>
+        <w:t>Endra hovrefarge: rgb(157, 110, 91)</w:t>
+      </w:r>
+    </w:p>
+    <w:p>
+      <w:pPr>
+        <w:pStyle w:val="Listeavsnitt"/>
+        <w:numPr>
+          <w:ilvl w:val="0"/>
+          <w:numId w:val="5"/>
+        </w:numPr>
+      </w:pPr>
+      <w:r>
+        <w:t>Ikke responsive navbar</w:t>
+      </w:r>
+    </w:p>
+    <w:p>
+      <w:pPr>
+        <w:pStyle w:val="Listeavsnitt"/>
+        <w:numPr>
+          <w:ilvl w:val="0"/>
+          <w:numId w:val="5"/>
+        </w:numPr>
+      </w:pPr>
+      <w:r>
+        <w:t>Svart header og footer</w:t>
+      </w:r>
+      <w:r>
+        <w:t>, ikke gjennomsiktig</w:t>
+      </w:r>
+    </w:p>
+    <w:p>
+      <w:pPr>
+        <w:pStyle w:val="Listeavsnitt"/>
+        <w:numPr>
+          <w:ilvl w:val="0"/>
+          <w:numId w:val="5"/>
+        </w:numPr>
+      </w:pPr>
+      <w:r>
+        <w:t>endra skriftstørrelse</w:t>
+      </w:r>
+    </w:p>
+    <w:p>
+      <w:pPr>
+        <w:pStyle w:val="Listeavsnitt"/>
+        <w:numPr>
+          <w:ilvl w:val="0"/>
+          <w:numId w:val="5"/>
+        </w:numPr>
+      </w:pPr>
+      <w:r>
+        <w:t>Bruker fjalla one over alt, verdana berre som fallback font</w:t>
+      </w:r>
+    </w:p>
+    <w:p>
+      <w:pPr>
+        <w:pStyle w:val="Listeavsnitt"/>
+        <w:numPr>
+          <w:ilvl w:val="0"/>
+          <w:numId w:val="5"/>
+        </w:numPr>
+      </w:pPr>
+      <w:r>
+        <w:lastRenderedPageBreak/>
+        <w:t>Ingen lobster</w:t>
+      </w:r>
+      <w:r>
+        <w:t xml:space="preserve"> i overskrifter, men i sitat</w:t>
+      </w:r>
+    </w:p>
+    <w:p>
+      <w:pPr>
+        <w:pStyle w:val="Listeavsnitt"/>
+        <w:numPr>
+          <w:ilvl w:val="0"/>
+          <w:numId w:val="5"/>
+        </w:numPr>
+      </w:pPr>
+      <w:r>
+        <w:t xml:space="preserve">Nytt filoppsett med nye scriptfiler </w:t>
+      </w:r>
+    </w:p>
+    <w:p/>
+    <w:p/>
+    <w:p>
+      <w:r>
+        <w:t>Index</w:t>
+      </w:r>
+    </w:p>
+    <w:p>
+      <w:r>
+        <w:t>Meny- restaurant:</w:t>
+      </w:r>
+    </w:p>
+    <w:p>
+      <w:pPr>
+        <w:pStyle w:val="Listeavsnitt"/>
+        <w:numPr>
+          <w:ilvl w:val="1"/>
+          <w:numId w:val="1"/>
+        </w:numPr>
+      </w:pPr>
+      <w:r>
+        <w:t>droppet bilder av rettene</w:t>
+      </w:r>
+    </w:p>
+    <w:p>
+      <w:pPr>
+        <w:pStyle w:val="Listeavsnitt"/>
+        <w:numPr>
+          <w:ilvl w:val="1"/>
+          <w:numId w:val="1"/>
+        </w:numPr>
+      </w:pPr>
+      <w:r>
+        <w:t>pris, tekst, allergener??</w:t>
+      </w:r>
+    </w:p>
+    <w:p>
+      <w:r>
+        <w:t>Meny- catering:</w:t>
+      </w:r>
+    </w:p>
+    <w:p>
+      <w:pPr>
+        <w:pStyle w:val="Listeavsnitt"/>
+        <w:numPr>
+          <w:ilvl w:val="1"/>
+          <w:numId w:val="1"/>
+        </w:numPr>
+      </w:pPr>
+      <w:r>
+        <w:t>kan berre velge bestemte pakker</w:t>
+      </w:r>
+    </w:p>
+    <w:p>
+      <w:pPr>
+        <w:pStyle w:val="Listeavsnitt"/>
+        <w:numPr>
+          <w:ilvl w:val="1"/>
+          <w:numId w:val="1"/>
+        </w:numPr>
+      </w:pPr>
+      <w:r>
+        <w:t>kor mange personar dekker ei pakke?</w:t>
+      </w:r>
+    </w:p>
+    <w:p>
+      <w:pPr>
+        <w:pStyle w:val="Listeavsnitt"/>
+        <w:numPr>
+          <w:ilvl w:val="1"/>
+          <w:numId w:val="1"/>
+        </w:numPr>
+      </w:pPr>
+      <w:r>
+        <w:t>Ikkje bilde og bildetekst</w:t>
+      </w:r>
+    </w:p>
+    <w:p>
+      <w:pPr>
+        <w:pStyle w:val="Listeavsnitt"/>
+        <w:numPr>
+          <w:ilvl w:val="1"/>
+          <w:numId w:val="1"/>
+        </w:numPr>
+      </w:pPr>
+      <w:r>
+        <w:t>Endra design</w:t>
+      </w:r>
+    </w:p>
+    <w:p>
+      <w:r>
+        <w:t>Bestill bord:</w:t>
+      </w:r>
+    </w:p>
+    <w:p>
+      <w:pPr>
+        <w:pStyle w:val="Listeavsnitt"/>
+        <w:numPr>
+          <w:ilvl w:val="1"/>
+          <w:numId w:val="1"/>
+        </w:numPr>
+      </w:pPr>
+      <w:r>
+        <w:t>Endra design</w:t>
+      </w:r>
+    </w:p>
+    <w:p>
+      <w:pPr>
+        <w:pStyle w:val="Listeavsnitt"/>
+        <w:numPr>
+          <w:ilvl w:val="1"/>
+          <w:numId w:val="1"/>
+        </w:numPr>
+      </w:pPr>
+      <w:r>
+        <w:t>Satt sammen antall, dato og klokkeslett</w:t>
+      </w:r>
+    </w:p>
+    <w:p>
+      <w:pPr>
+        <w:pStyle w:val="Listeavsnitt"/>
+        <w:numPr>
+          <w:ilvl w:val="1"/>
+          <w:numId w:val="1"/>
+        </w:numPr>
+      </w:pPr>
+      <w:r>
+        <w:t>Kun en ’side’, alt midtstillt</w:t>
+      </w:r>
+    </w:p>
+    <w:p>
+      <w:pPr>
+        <w:pStyle w:val="Listeavsnitt"/>
+        <w:numPr>
+          <w:ilvl w:val="1"/>
+          <w:numId w:val="1"/>
+        </w:numPr>
+      </w:pPr>
+      <w:r>
+        <w:t>Ikke forhåndsvalgt antall</w:t>
+      </w:r>
+    </w:p>
+    <w:p>
+      <w:pPr>
+        <w:pStyle w:val="Listeavsnitt"/>
+        <w:numPr>
+          <w:ilvl w:val="1"/>
+          <w:numId w:val="1"/>
+        </w:numPr>
+      </w:pPr>
+      <w:r>
+        <w:t xml:space="preserve">Brun farge på valgt input, knapper når de hovres, og input som infotekst henter </w:t>
+      </w:r>
+    </w:p>
+    <w:p>
+      <w:pPr>
+        <w:pStyle w:val="Listeavsnitt"/>
+        <w:numPr>
+          <w:ilvl w:val="1"/>
+          <w:numId w:val="1"/>
+        </w:numPr>
+      </w:pPr>
+      <w:r>
+        <w:t>Lagt til mulighet for å legge inn telefonnummer og om man trenger barnestol.</w:t>
+      </w:r>
+    </w:p>
+    <w:p>
+      <w:r>
+        <w:t>Catering:</w:t>
+      </w:r>
+    </w:p>
+    <w:p>
+      <w:pPr>
+        <w:pStyle w:val="Listeavsnitt"/>
+        <w:numPr>
+          <w:ilvl w:val="1"/>
+          <w:numId w:val="1"/>
+        </w:numPr>
+      </w:pPr>
+      <w:r>
+        <w:t>Antall personer!!</w:t>
+      </w:r>
+    </w:p>
+    <w:p>
+      <w:pPr>
+        <w:pStyle w:val="Listeavsnitt"/>
+        <w:numPr>
+          <w:ilvl w:val="1"/>
+          <w:numId w:val="1"/>
+        </w:numPr>
+      </w:pPr>
+      <w:r>
+        <w:t>Svarte inputfelt</w:t>
+      </w:r>
+    </w:p>
+    <w:p>
+      <w:r>
+        <w:t>Om oss:</w:t>
+      </w:r>
+    </w:p>
+    <w:p>
+      <w:pPr>
+        <w:pStyle w:val="Listeavsnitt"/>
+        <w:numPr>
+          <w:ilvl w:val="1"/>
+          <w:numId w:val="1"/>
+        </w:numPr>
+      </w:pPr>
+      <w:r>
+        <w:t>3x2 eller 2x3 noko anna enn 2x2 vertfall</w:t>
+      </w:r>
+    </w:p>
+    <w:p>
+      <w:pPr>
+        <w:pStyle w:val="Listeavsnitt"/>
+        <w:numPr>
+          <w:ilvl w:val="1"/>
+          <w:numId w:val="1"/>
+        </w:numPr>
+      </w:pPr>
+      <w:r>
+        <w:t>stemme</w:t>
+      </w:r>
+      <w:r>
+        <w:t>r</w:t>
+      </w:r>
+    </w:p>
+    <w:p>
+      <w:r>
+        <w:t>kontakt oss:</w:t>
+      </w:r>
+    </w:p>
+    <w:p>
+      <w:pPr>
+        <w:pStyle w:val="Listeavsnitt"/>
+        <w:numPr>
+          <w:ilvl w:val="1"/>
+          <w:numId w:val="1"/>
+        </w:numPr>
+      </w:pPr>
+      <w:r>
+        <w:t>alt stemmer</w:t>
+      </w:r>
+    </w:p>
+    <w:p>
+      <w:r>
+        <w:t xml:space="preserve">søk jobb: </w:t>
+      </w:r>
+    </w:p>
+    <w:p>
+      <w:pPr>
+        <w:pStyle w:val="Listeavsnitt"/>
+        <w:numPr>
+          <w:ilvl w:val="1"/>
+          <w:numId w:val="1"/>
+        </w:numPr>
+      </w:pPr>
+      <w:r>
+        <w:t>utdanning/arbeidserfaring input -&gt; filopplasting av cv for eksempel</w:t>
+      </w:r>
+    </w:p>
+    <w:p>
+      <w:r>
+        <w:t>nav: good</w:t>
+      </w:r>
+    </w:p>
+    <w:p>
+      <w:pPr>
+        <w:pStyle w:val="Listeavsnitt"/>
+        <w:numPr>
+          <w:ilvl w:val="1"/>
+          <w:numId w:val="1"/>
+        </w:numPr>
+      </w:pPr>
+      <w:r>
+        <w:t xml:space="preserve">footer: </w:t>
+      </w:r>
+      <w:r>
+        <w:t>footer: +utviklere</w:t>
+      </w:r>
+    </w:p>
+    <w:p/>
+    <w:p>
+      <w:r>
+        <w:t xml:space="preserve">mobil: </w:t>
+      </w:r>
+    </w:p>
+    <w:p>
+      <w:pPr>
+        <w:pStyle w:val="Listeavsnitt"/>
+        <w:numPr>
+          <w:ilvl w:val="1"/>
+          <w:numId w:val="1"/>
+        </w:numPr>
+      </w:pPr>
+      <w:r>
+        <w:t>alt æ good!</w:t>
+      </w:r>
+      <w:r>
+        <w:t xml:space="preserve"> </w:t>
+      </w:r>
+      <w:r>
+        <w:sym w:font="Wingdings" w:char="F04A"/>
+      </w:r>
+      <w:r>
+        <w:t xml:space="preserve"> </w:t>
+      </w:r>
+    </w:p>
+    <w:p>
+      <w:pPr>
+        <w:pStyle w:val="Listeavsnitt"/>
+        <w:numPr>
+          <w:ilvl w:val="1"/>
+          <w:numId w:val="1"/>
+        </w:numPr>
+      </w:pPr>
+      <w:r>
+        <w:t>nesten: ikke kryss på tre linjene, når den er trykket på</w:t>
+      </w:r>
+    </w:p>
+    <w:p>
+      <w:r>
+        <w:t xml:space="preserve">Js: </w:t>
+      </w:r>
+    </w:p>
+    <w:p>
+      <w:pPr>
+        <w:pStyle w:val="Listeavsnitt"/>
+        <w:numPr>
+          <w:ilvl w:val="1"/>
+          <w:numId w:val="1"/>
+        </w:numPr>
+      </w:pPr>
+      <w:r>
+        <w:t xml:space="preserve">delt opp js fila til </w:t>
+      </w:r>
+      <w:r>
+        <w:t xml:space="preserve">8 filer. </w:t>
+      </w:r>
+    </w:p>
+    <w:p>
+      <w:pPr>
+        <w:pStyle w:val="Listeavsnitt"/>
+        <w:numPr>
+          <w:ilvl w:val="1"/>
+          <w:numId w:val="1"/>
+        </w:numPr>
+      </w:pPr>
+      <w:r>
+        <w:t xml:space="preserve">Ikke brukt js til kartet </w:t>
+      </w:r>
+    </w:p>
+    <w:p>
+      <w:pPr>
+        <w:pStyle w:val="Listeavsnitt"/>
+        <w:numPr>
+          <w:ilvl w:val="1"/>
+          <w:numId w:val="1"/>
+        </w:numPr>
+      </w:pPr>
+      <w:r>
+        <w:t>Slideshowet –&gt; 4 bilder</w:t>
+      </w:r>
+    </w:p>
+    <w:p>
+      <w:pPr>
+        <w:pStyle w:val="Listeavsnitt"/>
+        <w:numPr>
+          <w:ilvl w:val="1"/>
+          <w:numId w:val="1"/>
+        </w:numPr>
+      </w:pPr>
+      <w:r>
+        <w:t>Lagt til navn og info om hva du har valgt på tidligere øverst på ny side</w:t>
+      </w:r>
+    </w:p>
+    <w:p>
+      <w:pPr>
+        <w:pStyle w:val="Listeavsnitt"/>
+        <w:numPr>
+          <w:ilvl w:val="2"/>
+          <w:numId w:val="1"/>
+        </w:numPr>
+      </w:pPr>
+      <w:r>
+        <w:t xml:space="preserve">Takk for din søknad, ’navn’! Og endret tekst </w:t>
+      </w:r>
+    </w:p>
+    <w:p>
+      <w:pPr>
+        <w:pStyle w:val="Listeavsnitt"/>
+        <w:numPr>
+          <w:ilvl w:val="1"/>
+          <w:numId w:val="1"/>
+        </w:numPr>
+      </w:pPr>
+      <w:r>
+        <w:t>bestillBord, antall, dato og tid på samme side</w:t>
+      </w:r>
+    </w:p>
+    <w:p>
+      <w:pPr>
+        <w:pStyle w:val="Listeavsnitt"/>
+        <w:numPr>
+          <w:ilvl w:val="1"/>
+          <w:numId w:val="1"/>
+        </w:numPr>
+      </w:pPr>
+    </w:p>
+    <w:p>
+      <w:r>
+        <w:t xml:space="preserve">Struktur: </w:t>
+      </w:r>
+    </w:p>
+    <w:p>
+      <w:pPr>
+        <w:pStyle w:val="Listeavsnitt"/>
+        <w:numPr>
+          <w:ilvl w:val="1"/>
+          <w:numId w:val="1"/>
+        </w:numPr>
+      </w:pPr>
+      <w:r>
+        <w:t>endret pga måtte dele opp js-fila til 8 individuelle scripts</w:t>
+      </w:r>
+    </w:p>
+    <w:p>
+      <w:pPr>
+        <w:pStyle w:val="Listeavsnitt"/>
+        <w:numPr>
+          <w:ilvl w:val="1"/>
+          <w:numId w:val="1"/>
+        </w:numPr>
+      </w:pPr>
+      <w:r>
+        <w:lastRenderedPageBreak/>
+        <w:t>bildene er endret!!</w:t>
+      </w:r>
+    </w:p>
+    <w:p>
+      <w:pPr>
+        <w:pStyle w:val="Listeavsnitt"/>
+        <w:numPr>
+          <w:ilvl w:val="1"/>
+          <w:numId w:val="1"/>
+        </w:numPr>
+      </w:pPr>
+      <w:r>
+        <w:t>Footer er ikke html-fil!</w:t>
+      </w:r>
+    </w:p>
+    <w:p>
+      <w:pPr>
+        <w:pStyle w:val="Listeavsnitt"/>
+        <w:numPr>
+          <w:ilvl w:val="1"/>
+          <w:numId w:val="1"/>
+        </w:numPr>
+      </w:pPr>
+      <w:r>
+        <w:t>Map er ikke js</w:t>
+      </w:r>
+    </w:p>
+    <w:p>
+      <w:pPr>
+        <w:pStyle w:val="Listeavsnitt"/>
+        <w:ind w:left="1440"/>
+      </w:pPr>
+    </w:p>
+    <w:p>
+      <w:r>
+        <w:t xml:space="preserve">Ansvar: </w:t>
+      </w:r>
+    </w:p>
+    <w:p>
+      <w:pPr>
+        <w:pStyle w:val="Listeavsnitt"/>
+        <w:numPr>
+          <w:ilvl w:val="1"/>
+          <w:numId w:val="1"/>
+        </w:numPr>
+      </w:pPr>
+      <w:r>
+        <w:t xml:space="preserve">Knapp.js ble delt opp, og tildelt til </w:t>
+      </w:r>
+      <w:r>
+        <w:t xml:space="preserve">den siden </w:t>
+      </w:r>
+      <w:r>
+        <w:t xml:space="preserve">scriptet </w:t>
+      </w:r>
+      <w:r>
+        <w:t>tilhører</w:t>
+      </w:r>
+    </w:p>
+    <w:p>
+      <w:pPr>
+        <w:pStyle w:val="Listeavsnitt"/>
+        <w:numPr>
+          <w:ilvl w:val="1"/>
+          <w:numId w:val="1"/>
+        </w:numPr>
+      </w:pPr>
+    </w:p>
+    <w:p/>
+    <w:p/>
+    <w:p/>
+    <w:p/>
+    <w:p>
+      <w:r>
+        <w:t>//</w:t>
       </w:r>
       <w:bookmarkStart w:id="0" w:name="_GoBack"/>
       <w:bookmarkEnd w:id="0"/>
-      <w:proofErr w:type="spellEnd"/>
-    </w:p>
-    <w:p>
-      <w:pPr>
-        <w:pStyle w:val="Listeavsnitt"/>
-        <w:numPr>
-          <w:ilvl w:val="0"/>
-          <w:numId w:val="2"/>
-        </w:numPr>
-      </w:pPr>
-      <w:r>
-        <w:t>For store bilder slideshow</w:t>
-      </w:r>
-    </w:p>
-    <w:p>
-      <w:pPr>
-        <w:pStyle w:val="Listeavsnitt"/>
-        <w:numPr>
-          <w:ilvl w:val="0"/>
-          <w:numId w:val="2"/>
-        </w:numPr>
-      </w:pPr>
-      <w:r>
-        <w:t>Tekst oppå bilde om oss</w:t>
-      </w:r>
-    </w:p>
-    <w:p/>
-    <w:p>
-      <w:r>
-        <w:t xml:space="preserve">P3 </w:t>
-      </w:r>
-      <w:proofErr w:type="spellStart"/>
-      <w:r>
-        <w:t>changes</w:t>
-      </w:r>
-      <w:proofErr w:type="spellEnd"/>
-      <w:r>
-        <w:t>:</w:t>
-      </w:r>
-    </w:p>
-    <w:p>
-      <w:pPr>
-        <w:pStyle w:val="Listeavsnitt"/>
-        <w:numPr>
-          <w:ilvl w:val="0"/>
-          <w:numId w:val="5"/>
-        </w:numPr>
-      </w:pPr>
-      <w:r>
-        <w:t>Add.js</w:t>
-      </w:r>
-    </w:p>
-    <w:p>
-      <w:pPr>
-        <w:pStyle w:val="Listeavsnitt"/>
-        <w:numPr>
-          <w:ilvl w:val="0"/>
-          <w:numId w:val="5"/>
-        </w:numPr>
-      </w:pPr>
-      <w:r>
-        <w:t xml:space="preserve">Ikke </w:t>
-      </w:r>
-      <w:proofErr w:type="spellStart"/>
-      <w:r>
-        <w:t>responsive</w:t>
-      </w:r>
-      <w:proofErr w:type="spellEnd"/>
-      <w:r>
-        <w:t xml:space="preserve"> </w:t>
-      </w:r>
-      <w:proofErr w:type="spellStart"/>
-      <w:r>
-        <w:t>navbar</w:t>
-      </w:r>
-      <w:proofErr w:type="spellEnd"/>
-    </w:p>
-    <w:p>
-      <w:pPr>
-        <w:pStyle w:val="Listeavsnitt"/>
-        <w:numPr>
-          <w:ilvl w:val="0"/>
-          <w:numId w:val="5"/>
-        </w:numPr>
-      </w:pPr>
-      <w:r>
-        <w:t xml:space="preserve">Svart header og </w:t>
-      </w:r>
-      <w:proofErr w:type="spellStart"/>
-      <w:r>
-        <w:t>footer</w:t>
-      </w:r>
-      <w:proofErr w:type="spellEnd"/>
-    </w:p>
-    <w:p>
-      <w:pPr>
-        <w:pStyle w:val="Listeavsnitt"/>
-        <w:numPr>
-          <w:ilvl w:val="0"/>
-          <w:numId w:val="5"/>
-        </w:numPr>
-      </w:pPr>
-      <w:r>
-        <w:t xml:space="preserve">Ingen </w:t>
-      </w:r>
-      <w:proofErr w:type="spellStart"/>
-      <w:r>
-        <w:t>lobster</w:t>
-      </w:r>
-      <w:proofErr w:type="spellEnd"/>
-    </w:p>
-    <w:p/>
-    <w:p/>
-    <w:p>
       <w:r>
         <w:t xml:space="preserve">Restaurant menyen: </w:t>
       </w:r>
@@ -344,11 +1181,9 @@
           <w:numId w:val="1"/>
         </w:numPr>
       </w:pPr>
-      <w:proofErr w:type="spellStart"/>
       <w:r>
         <w:t>kvikaku</w:t>
       </w:r>
-      <w:proofErr w:type="spellEnd"/>
     </w:p>
     <w:p>
       <w:pPr>
@@ -382,8 +1217,8 @@
 </file>
 
 <file path=word/numbering.xml><?xml version="1.0" encoding="utf-8"?>
-<w:numbering xmlns:wpc="http://schemas.microsoft.com/office/word/2010/wordprocessingCanvas" xmlns:cx="http://schemas.microsoft.com/office/drawing/2014/chartex" xmlns:cx1="http://schemas.microsoft.com/office/drawing/2015/9/8/chartex" xmlns:cx2="http://schemas.microsoft.com/office/drawing/2015/10/21/chartex" xmlns:cx3="http://schemas.microsoft.com/office/drawing/2016/5/9/chartex" xmlns:cx4="http://schemas.microsoft.com/office/drawing/2016/5/10/chartex" xmlns:cx5="http://schemas.microsoft.com/office/drawing/2016/5/11/chartex" xmlns:cx6="http://schemas.microsoft.com/office/drawing/2016/5/12/chartex" xmlns:cx7="http://schemas.microsoft.com/office/drawing/2016/5/13/chartex" xmlns:cx8="http://schemas.microsoft.com/office/drawing/2016/5/14/chartex" xmlns:mc="http://schemas.openxmlformats.org/markup-compatibility/2006" xmlns:aink="http://schemas.microsoft.com/office/drawing/2016/ink" xmlns:am3d="http://schemas.microsoft.com/office/drawing/2017/model3d" xmlns:o="urn:schemas-microsoft-com:office:office" xmlns:r="http://schemas.openxmlformats.org/officeDocument/2006/relationships" xmlns:m="http://schemas.openxmlformats.org/officeDocument/2006/math" xmlns:v="urn:schemas-microsoft-com:vml" xmlns:wp14="http://schemas.microsoft.com/office/word/2010/wordprocessingDrawing" xmlns:wp="http://schemas.openxmlformats.org/drawingml/2006/wordprocessingDrawing" xmlns:w10="urn:schemas-microsoft-com:office:word" xmlns:w="http://schemas.openxmlformats.org/wordprocessingml/2006/main" xmlns:w14="http://schemas.microsoft.com/office/word/2010/wordml" xmlns:w15="http://schemas.microsoft.com/office/word/2012/wordml" xmlns:w16cid="http://schemas.microsoft.com/office/word/2016/wordml/cid" xmlns:w16se="http://schemas.microsoft.com/office/word/2015/wordml/symex" xmlns:wpg="http://schemas.microsoft.com/office/word/2010/wordprocessingGroup" xmlns:wpi="http://schemas.microsoft.com/office/word/2010/wordprocessingInk" xmlns:wne="http://schemas.microsoft.com/office/word/2006/wordml" xmlns:wps="http://schemas.microsoft.com/office/word/2010/wordprocessingShape" mc:Ignorable="w14 w15 w16se w16cid wp14">
-  <w:abstractNum w:abstractNumId="0" w15:restartNumberingAfterBreak="0">
+<w:numbering xmlns:wpc="http://schemas.microsoft.com/office/word/2010/wordprocessingCanvas" xmlns:mo="http://schemas.microsoft.com/office/mac/office/2008/main" xmlns:mc="http://schemas.openxmlformats.org/markup-compatibility/2006" xmlns:mv="urn:schemas-microsoft-com:mac:vml" xmlns:o="urn:schemas-microsoft-com:office:office" xmlns:r="http://schemas.openxmlformats.org/officeDocument/2006/relationships" xmlns:m="http://schemas.openxmlformats.org/officeDocument/2006/math" xmlns:v="urn:schemas-microsoft-com:vml" xmlns:wp14="http://schemas.microsoft.com/office/word/2010/wordprocessingDrawing" xmlns:wp="http://schemas.openxmlformats.org/drawingml/2006/wordprocessingDrawing" xmlns:w10="urn:schemas-microsoft-com:office:word" xmlns:w="http://schemas.openxmlformats.org/wordprocessingml/2006/main" xmlns:w14="http://schemas.microsoft.com/office/word/2010/wordml" xmlns:w15="http://schemas.microsoft.com/office/word/2012/wordml" xmlns:wpg="http://schemas.microsoft.com/office/word/2010/wordprocessingGroup" xmlns:wpi="http://schemas.microsoft.com/office/word/2010/wordprocessingInk" xmlns:wne="http://schemas.microsoft.com/office/word/2006/wordml" xmlns:wps="http://schemas.microsoft.com/office/word/2010/wordprocessingShape" mc:Ignorable="w14 w15 wp14">
+  <w:abstractNum w:abstractNumId="0">
     <w:nsid w:val="140B13CF"/>
     <w:multiLevelType w:val="multilevel"/>
     <w:tmpl w:val="51E8B8B6"/>
@@ -532,7 +1367,7 @@
       </w:rPr>
     </w:lvl>
   </w:abstractNum>
-  <w:abstractNum w:abstractNumId="1" w15:restartNumberingAfterBreak="0">
+  <w:abstractNum w:abstractNumId="1">
     <w:nsid w:val="31565D24"/>
     <w:multiLevelType w:val="hybridMultilevel"/>
     <w:tmpl w:val="74A080EA"/>
@@ -644,7 +1479,7 @@
       </w:rPr>
     </w:lvl>
   </w:abstractNum>
-  <w:abstractNum w:abstractNumId="2" w15:restartNumberingAfterBreak="0">
+  <w:abstractNum w:abstractNumId="2">
     <w:nsid w:val="31DA37C1"/>
     <w:multiLevelType w:val="multilevel"/>
     <w:tmpl w:val="F5B020EC"/>
@@ -675,7 +1510,7 @@
         <w:rFonts w:ascii="Calibri" w:eastAsiaTheme="minorHAnsi" w:hAnsi="Calibri" w:cstheme="minorBidi" w:hint="default"/>
       </w:rPr>
     </w:lvl>
-    <w:lvl w:ilvl="2" w:tentative="1">
+    <w:lvl w:ilvl="2">
       <w:start w:val="1"/>
       <w:numFmt w:val="bullet"/>
       <w:lvlText w:val=""/>
@@ -691,7 +1526,7 @@
         <w:sz w:val="20"/>
       </w:rPr>
     </w:lvl>
-    <w:lvl w:ilvl="3" w:tentative="1">
+    <w:lvl w:ilvl="3">
       <w:start w:val="1"/>
       <w:numFmt w:val="bullet"/>
       <w:lvlText w:val=""/>
@@ -788,7 +1623,7 @@
       </w:rPr>
     </w:lvl>
   </w:abstractNum>
-  <w:abstractNum w:abstractNumId="3" w15:restartNumberingAfterBreak="0">
+  <w:abstractNum w:abstractNumId="3">
     <w:nsid w:val="425E4D0A"/>
     <w:multiLevelType w:val="hybridMultilevel"/>
     <w:tmpl w:val="9964275A"/>
@@ -901,7 +1736,7 @@
       </w:rPr>
     </w:lvl>
   </w:abstractNum>
-  <w:abstractNum w:abstractNumId="4" w15:restartNumberingAfterBreak="0">
+  <w:abstractNum w:abstractNumId="4">
     <w:nsid w:val="4D3A6E16"/>
     <w:multiLevelType w:val="multilevel"/>
     <w:tmpl w:val="47D4DC16"/>
@@ -921,7 +1756,7 @@
         <w:sz w:val="20"/>
       </w:rPr>
     </w:lvl>
-    <w:lvl w:ilvl="1" w:tentative="1">
+    <w:lvl w:ilvl="1">
       <w:start w:val="1"/>
       <w:numFmt w:val="bullet"/>
       <w:lvlText w:val="o"/>
@@ -937,7 +1772,7 @@
         <w:sz w:val="20"/>
       </w:rPr>
     </w:lvl>
-    <w:lvl w:ilvl="2" w:tentative="1">
+    <w:lvl w:ilvl="2">
       <w:start w:val="1"/>
       <w:numFmt w:val="bullet"/>
       <w:lvlText w:val=""/>
@@ -953,7 +1788,7 @@
         <w:sz w:val="20"/>
       </w:rPr>
     </w:lvl>
-    <w:lvl w:ilvl="3" w:tentative="1">
+    <w:lvl w:ilvl="3">
       <w:start w:val="1"/>
       <w:numFmt w:val="bullet"/>
       <w:lvlText w:val=""/>
@@ -1069,7 +1904,7 @@
 </file>
 
 <file path=word/styles.xml><?xml version="1.0" encoding="utf-8"?>
-<w:styles xmlns:mc="http://schemas.openxmlformats.org/markup-compatibility/2006" xmlns:r="http://schemas.openxmlformats.org/officeDocument/2006/relationships" xmlns:w="http://schemas.openxmlformats.org/wordprocessingml/2006/main" xmlns:w14="http://schemas.microsoft.com/office/word/2010/wordml" xmlns:w15="http://schemas.microsoft.com/office/word/2012/wordml" xmlns:w16cid="http://schemas.microsoft.com/office/word/2016/wordml/cid" xmlns:w16se="http://schemas.microsoft.com/office/word/2015/wordml/symex" mc:Ignorable="w14 w15 w16se w16cid">
+<w:styles xmlns:mc="http://schemas.openxmlformats.org/markup-compatibility/2006" xmlns:r="http://schemas.openxmlformats.org/officeDocument/2006/relationships" xmlns:w="http://schemas.openxmlformats.org/wordprocessingml/2006/main" xmlns:w14="http://schemas.microsoft.com/office/word/2010/wordml" xmlns:w15="http://schemas.microsoft.com/office/word/2012/wordml" mc:Ignorable="w14 w15">
   <w:docDefaults>
     <w:rPrDefault>
       <w:rPr>
@@ -1081,7 +1916,7 @@
     </w:rPrDefault>
     <w:pPrDefault/>
   </w:docDefaults>
-  <w:latentStyles w:defLockedState="0" w:defUIPriority="99" w:defSemiHidden="0" w:defUnhideWhenUsed="0" w:defQFormat="0" w:count="375">
+  <w:latentStyles w:defLockedState="0" w:defUIPriority="99" w:defSemiHidden="0" w:defUnhideWhenUsed="0" w:defQFormat="0" w:count="382">
     <w:lsdException w:name="Normal" w:uiPriority="0" w:qFormat="1"/>
     <w:lsdException w:name="heading 1" w:uiPriority="9" w:qFormat="1"/>
     <w:lsdException w:name="heading 2" w:semiHidden="1" w:uiPriority="9" w:unhideWhenUsed="1" w:qFormat="1"/>
@@ -1507,7 +2342,7 @@
     <w:semiHidden/>
     <w:unhideWhenUsed/>
   </w:style>
-  <w:style w:type="paragraph" w:styleId="NormalWeb">
+  <w:style w:type="paragraph" w:styleId="Normalweb">
     <w:name w:val="Normal (Web)"/>
     <w:basedOn w:val="Normal"/>
     <w:uiPriority w:val="99"/>

</xml_diff>